<commit_message>
Added missing project resources
</commit_message>
<xml_diff>
--- a/Project/Final Report Template.docx
+++ b/Project/Final Report Template.docx
@@ -1,6 +1,6 @@
 
 <file path=word/document.xml><?xml version="1.0" encoding="utf-8"?>
-<w:document xmlns:wpc="http://schemas.microsoft.com/office/word/2010/wordprocessingCanvas" xmlns:cx="http://schemas.microsoft.com/office/drawing/2014/chartex" xmlns:cx1="http://schemas.microsoft.com/office/drawing/2015/9/8/chartex" xmlns:cx2="http://schemas.microsoft.com/office/drawing/2015/10/21/chartex" xmlns:cx3="http://schemas.microsoft.com/office/drawing/2016/5/9/chartex" xmlns:cx4="http://schemas.microsoft.com/office/drawing/2016/5/10/chartex" xmlns:cx5="http://schemas.microsoft.com/office/drawing/2016/5/11/chartex" xmlns:cx6="http://schemas.microsoft.com/office/drawing/2016/5/12/chartex" xmlns:cx7="http://schemas.microsoft.com/office/drawing/2016/5/13/chartex" xmlns:cx8="http://schemas.microsoft.com/office/drawing/2016/5/14/chartex" xmlns:mc="http://schemas.openxmlformats.org/markup-compatibility/2006" xmlns:aink="http://schemas.microsoft.com/office/drawing/2016/ink" xmlns:am3d="http://schemas.microsoft.com/office/drawing/2017/model3d" xmlns:o="urn:schemas-microsoft-com:office:office" xmlns:r="http://schemas.openxmlformats.org/officeDocument/2006/relationships" xmlns:m="http://schemas.openxmlformats.org/officeDocument/2006/math" xmlns:v="urn:schemas-microsoft-com:vml" xmlns:wp14="http://schemas.microsoft.com/office/word/2010/wordprocessingDrawing" xmlns:wp="http://schemas.openxmlformats.org/drawingml/2006/wordprocessingDrawing" xmlns:w10="urn:schemas-microsoft-com:office:word" xmlns:w="http://schemas.openxmlformats.org/wordprocessingml/2006/main" xmlns:w14="http://schemas.microsoft.com/office/word/2010/wordml" xmlns:w15="http://schemas.microsoft.com/office/word/2012/wordml" xmlns:w16cex="http://schemas.microsoft.com/office/word/2018/wordml/cex" xmlns:w16cid="http://schemas.microsoft.com/office/word/2016/wordml/cid" xmlns:w16="http://schemas.microsoft.com/office/word/2018/wordml" xmlns:w16sdtdh="http://schemas.microsoft.com/office/word/2020/wordml/sdtdatahash" xmlns:w16se="http://schemas.microsoft.com/office/word/2015/wordml/symex" xmlns:wpg="http://schemas.microsoft.com/office/word/2010/wordprocessingGroup" xmlns:wpi="http://schemas.microsoft.com/office/word/2010/wordprocessingInk" xmlns:wne="http://schemas.microsoft.com/office/word/2006/wordml" xmlns:wps="http://schemas.microsoft.com/office/word/2010/wordprocessingShape" mc:Ignorable="w14 w15 w16se w16cid w16 w16cex w16sdtdh wp14">
+<w:document xmlns:wpc="http://schemas.microsoft.com/office/word/2010/wordprocessingCanvas" xmlns:cx="http://schemas.microsoft.com/office/drawing/2014/chartex" xmlns:cx1="http://schemas.microsoft.com/office/drawing/2015/9/8/chartex" xmlns:cx2="http://schemas.microsoft.com/office/drawing/2015/10/21/chartex" xmlns:cx3="http://schemas.microsoft.com/office/drawing/2016/5/9/chartex" xmlns:cx4="http://schemas.microsoft.com/office/drawing/2016/5/10/chartex" xmlns:cx5="http://schemas.microsoft.com/office/drawing/2016/5/11/chartex" xmlns:cx6="http://schemas.microsoft.com/office/drawing/2016/5/12/chartex" xmlns:cx7="http://schemas.microsoft.com/office/drawing/2016/5/13/chartex" xmlns:cx8="http://schemas.microsoft.com/office/drawing/2016/5/14/chartex" xmlns:mc="http://schemas.openxmlformats.org/markup-compatibility/2006" xmlns:aink="http://schemas.microsoft.com/office/drawing/2016/ink" xmlns:am3d="http://schemas.microsoft.com/office/drawing/2017/model3d" xmlns:o="urn:schemas-microsoft-com:office:office" xmlns:oel="http://schemas.microsoft.com/office/2019/extlst" xmlns:r="http://schemas.openxmlformats.org/officeDocument/2006/relationships" xmlns:m="http://schemas.openxmlformats.org/officeDocument/2006/math" xmlns:v="urn:schemas-microsoft-com:vml" xmlns:wp14="http://schemas.microsoft.com/office/word/2010/wordprocessingDrawing" xmlns:wp="http://schemas.openxmlformats.org/drawingml/2006/wordprocessingDrawing" xmlns:w10="urn:schemas-microsoft-com:office:word" xmlns:w="http://schemas.openxmlformats.org/wordprocessingml/2006/main" xmlns:w14="http://schemas.microsoft.com/office/word/2010/wordml" xmlns:w15="http://schemas.microsoft.com/office/word/2012/wordml" xmlns:w16cex="http://schemas.microsoft.com/office/word/2018/wordml/cex" xmlns:w16cid="http://schemas.microsoft.com/office/word/2016/wordml/cid" xmlns:w16="http://schemas.microsoft.com/office/word/2018/wordml" xmlns:w16sdtdh="http://schemas.microsoft.com/office/word/2020/wordml/sdtdatahash" xmlns:w16se="http://schemas.microsoft.com/office/word/2015/wordml/symex" xmlns:wpg="http://schemas.microsoft.com/office/word/2010/wordprocessingGroup" xmlns:wpi="http://schemas.microsoft.com/office/word/2010/wordprocessingInk" xmlns:wne="http://schemas.microsoft.com/office/word/2006/wordml" xmlns:wps="http://schemas.microsoft.com/office/word/2010/wordprocessingShape" mc:Ignorable="w14 w15 w16se w16cid w16 w16cex w16sdtdh wp14">
   <w:body>
     <w:tbl>
       <w:tblPr>
@@ -192,6 +192,44 @@
           </w:p>
         </w:tc>
       </w:tr>
+      <w:tr>
+        <w:tc>
+          <w:tcPr>
+            <w:tcW w:w="6565" w:type="dxa"/>
+          </w:tcPr>
+          <w:p>
+            <w:pPr>
+              <w:pStyle w:val="Heading1"/>
+              <w:spacing w:line="276" w:lineRule="auto"/>
+              <w:jc w:val="left"/>
+              <w:outlineLvl w:val="0"/>
+              <w:rPr>
+                <w:rFonts w:ascii="Arial" w:hAnsi="Arial" w:cs="Arial"/>
+                <w:sz w:val="28"/>
+                <w:szCs w:val="28"/>
+              </w:rPr>
+            </w:pPr>
+          </w:p>
+        </w:tc>
+        <w:tc>
+          <w:tcPr>
+            <w:tcW w:w="2785" w:type="dxa"/>
+          </w:tcPr>
+          <w:p>
+            <w:pPr>
+              <w:pStyle w:val="Heading1"/>
+              <w:spacing w:line="276" w:lineRule="auto"/>
+              <w:jc w:val="left"/>
+              <w:outlineLvl w:val="0"/>
+              <w:rPr>
+                <w:rFonts w:ascii="Arial" w:hAnsi="Arial" w:cs="Arial"/>
+                <w:sz w:val="28"/>
+                <w:szCs w:val="28"/>
+              </w:rPr>
+            </w:pPr>
+          </w:p>
+        </w:tc>
+      </w:tr>
     </w:tbl>
     <w:p>
       <w:pPr>
@@ -479,24 +517,14 @@
       <w:r>
         <w:t xml:space="preserve">Figure </w:t>
       </w:r>
-      <w:r>
-        <w:fldChar w:fldCharType="begin"/>
-      </w:r>
-      <w:r>
-        <w:instrText xml:space="preserve"> SEQ Figure \* ARABIC </w:instrText>
-      </w:r>
-      <w:r>
-        <w:fldChar w:fldCharType="separate"/>
-      </w:r>
-      <w:r>
-        <w:rPr>
-          <w:noProof/>
-        </w:rPr>
-        <w:t>1</w:t>
-      </w:r>
-      <w:r>
-        <w:fldChar w:fldCharType="end"/>
-      </w:r>
+      <w:fldSimple w:instr=" SEQ Figure \* ARABIC ">
+        <w:r>
+          <w:rPr>
+            <w:noProof/>
+          </w:rPr>
+          <w:t>1</w:t>
+        </w:r>
+      </w:fldSimple>
       <w:r>
         <w:t xml:space="preserve"> database schema</w:t>
       </w:r>
@@ -716,21 +744,7 @@
         <w:rPr>
           <w:color w:val="FF0000"/>
         </w:rPr>
-        <w:t xml:space="preserve"> </w:t>
-      </w:r>
-      <w:proofErr w:type="spellStart"/>
-      <w:r>
-        <w:rPr>
-          <w:color w:val="FF0000"/>
-        </w:rPr>
-        <w:t>labore</w:t>
-      </w:r>
-      <w:proofErr w:type="spellEnd"/>
-      <w:r>
-        <w:rPr>
-          <w:color w:val="FF0000"/>
-        </w:rPr>
-        <w:t xml:space="preserve"> et dolore magna </w:t>
+        <w:t xml:space="preserve"> labore et dolore magna </w:t>
       </w:r>
       <w:proofErr w:type="spellStart"/>
       <w:r>
@@ -1297,27 +1311,14 @@
       <w:r>
         <w:t xml:space="preserve">Figure </w:t>
       </w:r>
-      <w:r>
-        <w:fldChar w:fldCharType="begin"/>
-      </w:r>
-      <w:r>
-        <w:instrText xml:space="preserve"> SEQ Figure \* ARABIC </w:instrText>
-      </w:r>
-      <w:r>
-        <w:fldChar w:fldCharType="separate"/>
-      </w:r>
-      <w:r>
-        <w:rPr>
-          <w:noProof/>
-        </w:rPr>
-        <w:t>2</w:t>
-      </w:r>
-      <w:r>
-        <w:rPr>
-          <w:noProof/>
-        </w:rPr>
-        <w:fldChar w:fldCharType="end"/>
-      </w:r>
+      <w:fldSimple w:instr=" SEQ Figure \* ARABIC ">
+        <w:r>
+          <w:rPr>
+            <w:noProof/>
+          </w:rPr>
+          <w:t>2</w:t>
+        </w:r>
+      </w:fldSimple>
       <w:r>
         <w:t xml:space="preserve"> Screenshot for feature A showing ...</w:t>
       </w:r>
@@ -1476,21 +1477,7 @@
         <w:rPr>
           <w:color w:val="FF0000"/>
         </w:rPr>
-        <w:t xml:space="preserve"> </w:t>
-      </w:r>
-      <w:proofErr w:type="spellStart"/>
-      <w:r>
-        <w:rPr>
-          <w:color w:val="FF0000"/>
-        </w:rPr>
-        <w:t>labore</w:t>
-      </w:r>
-      <w:proofErr w:type="spellEnd"/>
-      <w:r>
-        <w:rPr>
-          <w:color w:val="FF0000"/>
-        </w:rPr>
-        <w:t xml:space="preserve"> et dolore magna </w:t>
+        <w:t xml:space="preserve"> labore et dolore magna </w:t>
       </w:r>
       <w:proofErr w:type="spellStart"/>
       <w:r>
@@ -2056,27 +2043,14 @@
       <w:r>
         <w:t xml:space="preserve">Figure </w:t>
       </w:r>
-      <w:r>
-        <w:fldChar w:fldCharType="begin"/>
-      </w:r>
-      <w:r>
-        <w:instrText xml:space="preserve"> SEQ Figure \* ARABIC </w:instrText>
-      </w:r>
-      <w:r>
-        <w:fldChar w:fldCharType="separate"/>
-      </w:r>
-      <w:r>
-        <w:rPr>
-          <w:noProof/>
-        </w:rPr>
-        <w:t>3</w:t>
-      </w:r>
-      <w:r>
-        <w:rPr>
-          <w:noProof/>
-        </w:rPr>
-        <w:fldChar w:fldCharType="end"/>
-      </w:r>
+      <w:fldSimple w:instr=" SEQ Figure \* ARABIC ">
+        <w:r>
+          <w:rPr>
+            <w:noProof/>
+          </w:rPr>
+          <w:t>3</w:t>
+        </w:r>
+      </w:fldSimple>
       <w:r>
         <w:t xml:space="preserve"> screenshot for feature B</w:t>
       </w:r>
@@ -2236,21 +2210,7 @@
         <w:rPr>
           <w:color w:val="FF0000"/>
         </w:rPr>
-        <w:t xml:space="preserve"> </w:t>
-      </w:r>
-      <w:proofErr w:type="spellStart"/>
-      <w:r>
-        <w:rPr>
-          <w:color w:val="FF0000"/>
-        </w:rPr>
-        <w:t>labore</w:t>
-      </w:r>
-      <w:proofErr w:type="spellEnd"/>
-      <w:r>
-        <w:rPr>
-          <w:color w:val="FF0000"/>
-        </w:rPr>
-        <w:t xml:space="preserve"> et dolore magna </w:t>
+        <w:t xml:space="preserve"> labore et dolore magna </w:t>
       </w:r>
       <w:proofErr w:type="spellStart"/>
       <w:r>
@@ -2820,27 +2780,14 @@
       <w:r>
         <w:t xml:space="preserve">Figure </w:t>
       </w:r>
-      <w:r>
-        <w:fldChar w:fldCharType="begin"/>
-      </w:r>
-      <w:r>
-        <w:instrText xml:space="preserve"> SEQ Figure \* ARABIC </w:instrText>
-      </w:r>
-      <w:r>
-        <w:fldChar w:fldCharType="separate"/>
-      </w:r>
-      <w:r>
-        <w:rPr>
-          <w:noProof/>
-        </w:rPr>
-        <w:t>4</w:t>
-      </w:r>
-      <w:r>
-        <w:rPr>
-          <w:noProof/>
-        </w:rPr>
-        <w:fldChar w:fldCharType="end"/>
-      </w:r>
+      <w:fldSimple w:instr=" SEQ Figure \* ARABIC ">
+        <w:r>
+          <w:rPr>
+            <w:noProof/>
+          </w:rPr>
+          <w:t>4</w:t>
+        </w:r>
+      </w:fldSimple>
       <w:r>
         <w:t xml:space="preserve"> screenshot for feature C</w:t>
       </w:r>
@@ -2899,97 +2846,7 @@
           <w:iCs/>
           <w:color w:val="FF0000"/>
         </w:rPr>
-        <w:t>In this section, you will r</w:t>
-      </w:r>
-      <w:r>
-        <w:rPr>
-          <w:b/>
-          <w:bCs/>
-          <w:i/>
-          <w:iCs/>
-          <w:color w:val="FF0000"/>
-        </w:rPr>
-        <w:t xml:space="preserve">eflect on the </w:t>
-      </w:r>
-      <w:r>
-        <w:rPr>
-          <w:b/>
-          <w:bCs/>
-          <w:i/>
-          <w:iCs/>
-          <w:color w:val="FF0000"/>
-        </w:rPr>
-        <w:t xml:space="preserve">group’s </w:t>
-      </w:r>
-      <w:r>
-        <w:rPr>
-          <w:b/>
-          <w:bCs/>
-          <w:i/>
-          <w:iCs/>
-          <w:color w:val="FF0000"/>
-        </w:rPr>
-        <w:t xml:space="preserve">activities and performance through the entire project, and capture your reflections, observations and </w:t>
-      </w:r>
-      <w:r>
-        <w:rPr>
-          <w:b/>
-          <w:bCs/>
-          <w:i/>
-          <w:iCs/>
-          <w:color w:val="FF0000"/>
-        </w:rPr>
-        <w:t>thoughts</w:t>
-      </w:r>
-      <w:r>
-        <w:rPr>
-          <w:b/>
-          <w:bCs/>
-          <w:i/>
-          <w:iCs/>
-          <w:color w:val="FF0000"/>
-        </w:rPr>
-        <w:t>.</w:t>
-      </w:r>
-      <w:r>
-        <w:rPr>
-          <w:b/>
-          <w:bCs/>
-          <w:i/>
-          <w:iCs/>
-          <w:color w:val="FF0000"/>
-        </w:rPr>
-        <w:t xml:space="preserve"> It should </w:t>
-      </w:r>
-      <w:r>
-        <w:rPr>
-          <w:b/>
-          <w:bCs/>
-          <w:i/>
-          <w:iCs/>
-          <w:color w:val="FF0000"/>
-        </w:rPr>
-        <w:t xml:space="preserve">address the following items, but feel free to expand on these in light of your </w:t>
-      </w:r>
-      <w:r>
-        <w:rPr>
-          <w:b/>
-          <w:bCs/>
-          <w:i/>
-          <w:iCs/>
-          <w:color w:val="FF0000"/>
-        </w:rPr>
-        <w:t>group’s</w:t>
-      </w:r>
-      <w:r>
-        <w:rPr>
-          <w:b/>
-          <w:bCs/>
-          <w:i/>
-          <w:iCs/>
-          <w:color w:val="FF0000"/>
-        </w:rPr>
-        <w:t xml:space="preserve"> unique experiences.</w:t>
+        <w:t>In this section, you will reflect on the group’s activities and performance through the entire project, and capture your reflections, observations and thoughts. It should address the following items, but feel free to expand on these in light of your group’s unique experiences.</w:t>
       </w:r>
     </w:p>
     <w:p>
@@ -3045,7 +2902,7 @@
           <w:iCs/>
           <w:color w:val="FF0000"/>
         </w:rPr>
-        <w:t xml:space="preserve">Would you plan the release of </w:t>
+        <w:t>W</w:t>
       </w:r>
       <w:r>
         <w:rPr>
@@ -3055,7 +2912,7 @@
           <w:iCs/>
           <w:color w:val="FF0000"/>
         </w:rPr>
-        <w:t xml:space="preserve">the </w:t>
+        <w:t xml:space="preserve">hat </w:t>
       </w:r>
       <w:r>
         <w:rPr>
@@ -3065,7 +2922,7 @@
           <w:iCs/>
           <w:color w:val="FF0000"/>
         </w:rPr>
-        <w:t>project</w:t>
+        <w:t>were</w:t>
       </w:r>
       <w:r>
         <w:rPr>
@@ -3075,7 +2932,7 @@
           <w:iCs/>
           <w:color w:val="FF0000"/>
         </w:rPr>
-        <w:t xml:space="preserve">’s </w:t>
+        <w:t xml:space="preserve"> the most </w:t>
       </w:r>
       <w:r>
         <w:rPr>
@@ -3085,7 +2942,47 @@
           <w:iCs/>
           <w:color w:val="FF0000"/>
         </w:rPr>
-        <w:t>features differently? That is, did your plan result in releasing something too early, when another feature could just as well have been include in its stead?</w:t>
+        <w:t xml:space="preserve">intellectually </w:t>
+      </w:r>
+      <w:r>
+        <w:rPr>
+          <w:b/>
+          <w:bCs/>
+          <w:i/>
+          <w:iCs/>
+          <w:color w:val="FF0000"/>
+        </w:rPr>
+        <w:t>challenging aspect</w:t>
+      </w:r>
+      <w:r>
+        <w:rPr>
+          <w:b/>
+          <w:bCs/>
+          <w:i/>
+          <w:iCs/>
+          <w:color w:val="FF0000"/>
+        </w:rPr>
+        <w:t>s</w:t>
+      </w:r>
+      <w:r>
+        <w:rPr>
+          <w:b/>
+          <w:bCs/>
+          <w:i/>
+          <w:iCs/>
+          <w:color w:val="FF0000"/>
+        </w:rPr>
+        <w:t xml:space="preserve"> of the project?</w:t>
+      </w:r>
+      <w:r>
+        <w:rPr>
+          <w:b/>
+          <w:bCs/>
+          <w:i/>
+          <w:iCs/>
+          <w:color w:val="FF0000"/>
+        </w:rPr>
+        <w:t xml:space="preserve"> </w:t>
       </w:r>
     </w:p>
     <w:p>
@@ -3113,7 +3010,7 @@
           <w:iCs/>
           <w:color w:val="FF0000"/>
         </w:rPr>
-        <w:t>I</w:t>
+        <w:t>W</w:t>
       </w:r>
       <w:r>
         <w:rPr>
@@ -3123,17 +3020,14 @@
           <w:iCs/>
           <w:color w:val="FF0000"/>
         </w:rPr>
-        <w:t>dentify risks you encountered, those that never occurred, and problems that arose that you didn’t expect or plan for. How would you want to deal with risk in future projects?</w:t>
+        <w:t>hat aspects of your process or your group’s organization had the largest positive effect on the project’s outcome?</w:t>
       </w:r>
     </w:p>
     <w:p>
       <w:pPr>
         <w:pStyle w:val="NormalWeb"/>
-        <w:numPr>
-          <w:ilvl w:val="0"/>
-          <w:numId w:val="12"/>
-        </w:numPr>
         <w:spacing w:before="120" w:beforeAutospacing="0" w:after="0" w:afterAutospacing="0"/>
+        <w:ind w:left="360"/>
         <w:textAlignment w:val="baseline"/>
         <w:rPr>
           <w:b/>
@@ -3143,134 +3037,6 @@
           <w:color w:val="FF0000"/>
         </w:rPr>
       </w:pPr>
-      <w:r>
-        <w:rPr>
-          <w:b/>
-          <w:bCs/>
-          <w:i/>
-          <w:iCs/>
-          <w:color w:val="FF0000"/>
-        </w:rPr>
-        <w:t>W</w:t>
-      </w:r>
-      <w:r>
-        <w:rPr>
-          <w:b/>
-          <w:bCs/>
-          <w:i/>
-          <w:iCs/>
-          <w:color w:val="FF0000"/>
-        </w:rPr>
-        <w:t xml:space="preserve">hat </w:t>
-      </w:r>
-      <w:r>
-        <w:rPr>
-          <w:b/>
-          <w:bCs/>
-          <w:i/>
-          <w:iCs/>
-          <w:color w:val="FF0000"/>
-        </w:rPr>
-        <w:t>were</w:t>
-      </w:r>
-      <w:r>
-        <w:rPr>
-          <w:b/>
-          <w:bCs/>
-          <w:i/>
-          <w:iCs/>
-          <w:color w:val="FF0000"/>
-        </w:rPr>
-        <w:t xml:space="preserve"> the most challenging aspect</w:t>
-      </w:r>
-      <w:r>
-        <w:rPr>
-          <w:b/>
-          <w:bCs/>
-          <w:i/>
-          <w:iCs/>
-          <w:color w:val="FF0000"/>
-        </w:rPr>
-        <w:t>s</w:t>
-      </w:r>
-      <w:r>
-        <w:rPr>
-          <w:b/>
-          <w:bCs/>
-          <w:i/>
-          <w:iCs/>
-          <w:color w:val="FF0000"/>
-        </w:rPr>
-        <w:t xml:space="preserve"> of the project?</w:t>
-      </w:r>
-      <w:r>
-        <w:rPr>
-          <w:b/>
-          <w:bCs/>
-          <w:i/>
-          <w:iCs/>
-          <w:color w:val="FF0000"/>
-        </w:rPr>
-        <w:t xml:space="preserve"> </w:t>
-      </w:r>
-    </w:p>
-    <w:p>
-      <w:pPr>
-        <w:pStyle w:val="NormalWeb"/>
-        <w:numPr>
-          <w:ilvl w:val="0"/>
-          <w:numId w:val="12"/>
-        </w:numPr>
-        <w:spacing w:before="120" w:beforeAutospacing="0" w:after="0" w:afterAutospacing="0"/>
-        <w:textAlignment w:val="baseline"/>
-        <w:rPr>
-          <w:b/>
-          <w:bCs/>
-          <w:i/>
-          <w:iCs/>
-          <w:color w:val="FF0000"/>
-        </w:rPr>
-      </w:pPr>
-      <w:r>
-        <w:rPr>
-          <w:b/>
-          <w:bCs/>
-          <w:i/>
-          <w:iCs/>
-          <w:color w:val="FF0000"/>
-        </w:rPr>
-        <w:t>W</w:t>
-      </w:r>
-      <w:r>
-        <w:rPr>
-          <w:b/>
-          <w:bCs/>
-          <w:i/>
-          <w:iCs/>
-          <w:color w:val="FF0000"/>
-        </w:rPr>
-        <w:t xml:space="preserve">hat aspects of your process or your </w:t>
-      </w:r>
-      <w:r>
-        <w:rPr>
-          <w:b/>
-          <w:bCs/>
-          <w:i/>
-          <w:iCs/>
-          <w:color w:val="FF0000"/>
-        </w:rPr>
-        <w:t>group’s</w:t>
-      </w:r>
-      <w:r>
-        <w:rPr>
-          <w:b/>
-          <w:bCs/>
-          <w:i/>
-          <w:iCs/>
-          <w:color w:val="FF0000"/>
-        </w:rPr>
-        <w:t xml:space="preserve"> organization had the largest positive effect on the project’s outcome?</w:t>
-      </w:r>
     </w:p>
     <w:sectPr>
       <w:footnotePr>
@@ -3288,7 +3054,7 @@
 </file>
 
 <file path=word/numbering.xml><?xml version="1.0" encoding="utf-8"?>
-<w:numbering xmlns:wpc="http://schemas.microsoft.com/office/word/2010/wordprocessingCanvas" xmlns:cx="http://schemas.microsoft.com/office/drawing/2014/chartex" xmlns:cx1="http://schemas.microsoft.com/office/drawing/2015/9/8/chartex" xmlns:cx2="http://schemas.microsoft.com/office/drawing/2015/10/21/chartex" xmlns:cx3="http://schemas.microsoft.com/office/drawing/2016/5/9/chartex" xmlns:cx4="http://schemas.microsoft.com/office/drawing/2016/5/10/chartex" xmlns:cx5="http://schemas.microsoft.com/office/drawing/2016/5/11/chartex" xmlns:cx6="http://schemas.microsoft.com/office/drawing/2016/5/12/chartex" xmlns:cx7="http://schemas.microsoft.com/office/drawing/2016/5/13/chartex" xmlns:cx8="http://schemas.microsoft.com/office/drawing/2016/5/14/chartex" xmlns:mc="http://schemas.openxmlformats.org/markup-compatibility/2006" xmlns:aink="http://schemas.microsoft.com/office/drawing/2016/ink" xmlns:am3d="http://schemas.microsoft.com/office/drawing/2017/model3d" xmlns:o="urn:schemas-microsoft-com:office:office" xmlns:r="http://schemas.openxmlformats.org/officeDocument/2006/relationships" xmlns:m="http://schemas.openxmlformats.org/officeDocument/2006/math" xmlns:v="urn:schemas-microsoft-com:vml" xmlns:wp14="http://schemas.microsoft.com/office/word/2010/wordprocessingDrawing" xmlns:wp="http://schemas.openxmlformats.org/drawingml/2006/wordprocessingDrawing" xmlns:w10="urn:schemas-microsoft-com:office:word" xmlns:w="http://schemas.openxmlformats.org/wordprocessingml/2006/main" xmlns:w14="http://schemas.microsoft.com/office/word/2010/wordml" xmlns:w15="http://schemas.microsoft.com/office/word/2012/wordml" xmlns:w16cex="http://schemas.microsoft.com/office/word/2018/wordml/cex" xmlns:w16cid="http://schemas.microsoft.com/office/word/2016/wordml/cid" xmlns:w16="http://schemas.microsoft.com/office/word/2018/wordml" xmlns:w16sdtdh="http://schemas.microsoft.com/office/word/2020/wordml/sdtdatahash" xmlns:w16se="http://schemas.microsoft.com/office/word/2015/wordml/symex" xmlns:wpg="http://schemas.microsoft.com/office/word/2010/wordprocessingGroup" xmlns:wpi="http://schemas.microsoft.com/office/word/2010/wordprocessingInk" xmlns:wne="http://schemas.microsoft.com/office/word/2006/wordml" xmlns:wps="http://schemas.microsoft.com/office/word/2010/wordprocessingShape" mc:Ignorable="w14 w15 w16se w16cid w16 w16cex w16sdtdh wp14">
+<w:numbering xmlns:wpc="http://schemas.microsoft.com/office/word/2010/wordprocessingCanvas" xmlns:cx="http://schemas.microsoft.com/office/drawing/2014/chartex" xmlns:cx1="http://schemas.microsoft.com/office/drawing/2015/9/8/chartex" xmlns:cx2="http://schemas.microsoft.com/office/drawing/2015/10/21/chartex" xmlns:cx3="http://schemas.microsoft.com/office/drawing/2016/5/9/chartex" xmlns:cx4="http://schemas.microsoft.com/office/drawing/2016/5/10/chartex" xmlns:cx5="http://schemas.microsoft.com/office/drawing/2016/5/11/chartex" xmlns:cx6="http://schemas.microsoft.com/office/drawing/2016/5/12/chartex" xmlns:cx7="http://schemas.microsoft.com/office/drawing/2016/5/13/chartex" xmlns:cx8="http://schemas.microsoft.com/office/drawing/2016/5/14/chartex" xmlns:mc="http://schemas.openxmlformats.org/markup-compatibility/2006" xmlns:aink="http://schemas.microsoft.com/office/drawing/2016/ink" xmlns:am3d="http://schemas.microsoft.com/office/drawing/2017/model3d" xmlns:o="urn:schemas-microsoft-com:office:office" xmlns:oel="http://schemas.microsoft.com/office/2019/extlst" xmlns:r="http://schemas.openxmlformats.org/officeDocument/2006/relationships" xmlns:m="http://schemas.openxmlformats.org/officeDocument/2006/math" xmlns:v="urn:schemas-microsoft-com:vml" xmlns:wp14="http://schemas.microsoft.com/office/word/2010/wordprocessingDrawing" xmlns:wp="http://schemas.openxmlformats.org/drawingml/2006/wordprocessingDrawing" xmlns:w10="urn:schemas-microsoft-com:office:word" xmlns:w="http://schemas.openxmlformats.org/wordprocessingml/2006/main" xmlns:w14="http://schemas.microsoft.com/office/word/2010/wordml" xmlns:w15="http://schemas.microsoft.com/office/word/2012/wordml" xmlns:w16cex="http://schemas.microsoft.com/office/word/2018/wordml/cex" xmlns:w16cid="http://schemas.microsoft.com/office/word/2016/wordml/cid" xmlns:w16="http://schemas.microsoft.com/office/word/2018/wordml" xmlns:w16sdtdh="http://schemas.microsoft.com/office/word/2020/wordml/sdtdatahash" xmlns:w16se="http://schemas.microsoft.com/office/word/2015/wordml/symex" xmlns:wpg="http://schemas.microsoft.com/office/word/2010/wordprocessingGroup" xmlns:wpi="http://schemas.microsoft.com/office/word/2010/wordprocessingInk" xmlns:wne="http://schemas.microsoft.com/office/word/2006/wordml" xmlns:wps="http://schemas.microsoft.com/office/word/2010/wordprocessingShape" mc:Ignorable="w14 w15 w16se w16cid w16 w16cex w16sdtdh wp14">
   <w:abstractNum w:abstractNumId="0" w15:restartNumberingAfterBreak="0">
     <w:nsid w:val="08D90CFB"/>
     <w:multiLevelType w:val="multilevel"/>
@@ -4766,13 +4532,13 @@
       </w:rPr>
     </w:lvl>
   </w:abstractNum>
-  <w:num w:numId="1">
+  <w:num w:numId="1" w16cid:durableId="249968101">
     <w:abstractNumId w:val="11"/>
   </w:num>
-  <w:num w:numId="2">
+  <w:num w:numId="2" w16cid:durableId="1329400721">
     <w:abstractNumId w:val="0"/>
   </w:num>
-  <w:num w:numId="3">
+  <w:num w:numId="3" w16cid:durableId="1818262998">
     <w:abstractNumId w:val="4"/>
     <w:lvlOverride w:ilvl="0">
       <w:lvl w:ilvl="0">
@@ -4782,13 +4548,13 @@
       </w:lvl>
     </w:lvlOverride>
   </w:num>
-  <w:num w:numId="4">
+  <w:num w:numId="4" w16cid:durableId="1344891354">
     <w:abstractNumId w:val="8"/>
   </w:num>
-  <w:num w:numId="5">
+  <w:num w:numId="5" w16cid:durableId="1653556612">
     <w:abstractNumId w:val="7"/>
   </w:num>
-  <w:num w:numId="6">
+  <w:num w:numId="6" w16cid:durableId="2085713144">
     <w:abstractNumId w:val="10"/>
     <w:lvlOverride w:ilvl="0">
       <w:lvl w:ilvl="0">
@@ -4798,10 +4564,10 @@
       </w:lvl>
     </w:lvlOverride>
   </w:num>
-  <w:num w:numId="7">
+  <w:num w:numId="7" w16cid:durableId="1904832979">
     <w:abstractNumId w:val="9"/>
   </w:num>
-  <w:num w:numId="8">
+  <w:num w:numId="8" w16cid:durableId="1758671089">
     <w:abstractNumId w:val="3"/>
     <w:lvlOverride w:ilvl="0">
       <w:lvl w:ilvl="0">
@@ -4811,7 +4577,7 @@
       </w:lvl>
     </w:lvlOverride>
   </w:num>
-  <w:num w:numId="9">
+  <w:num w:numId="9" w16cid:durableId="701436857">
     <w:abstractNumId w:val="1"/>
     <w:lvlOverride w:ilvl="0">
       <w:lvl w:ilvl="0">
@@ -4821,7 +4587,7 @@
       </w:lvl>
     </w:lvlOverride>
   </w:num>
-  <w:num w:numId="10">
+  <w:num w:numId="10" w16cid:durableId="416943963">
     <w:abstractNumId w:val="6"/>
     <w:lvlOverride w:ilvl="0">
       <w:lvl w:ilvl="0">
@@ -4831,10 +4597,10 @@
       </w:lvl>
     </w:lvlOverride>
   </w:num>
-  <w:num w:numId="11">
+  <w:num w:numId="11" w16cid:durableId="1299727920">
     <w:abstractNumId w:val="5"/>
   </w:num>
-  <w:num w:numId="12">
+  <w:num w:numId="12" w16cid:durableId="1007295211">
     <w:abstractNumId w:val="2"/>
   </w:num>
 </w:numbering>

</xml_diff>